<commit_message>
Cambios en trabajo escrito
</commit_message>
<xml_diff>
--- a/Trabajo escrito.docx
+++ b/Trabajo escrito.docx
@@ -963,7 +963,29 @@
           <w:szCs w:val="24"/>
           <w:lang w:val="es-CR"/>
         </w:rPr>
-        <w:t>¿Qué se ejecuta antes, la llamada a console.log() o el contenido del fichero aboutme.js?</w:t>
+        <w:t xml:space="preserve">¿Qué se ejecuta antes, la llamada a </w:t>
+      </w:r>
+      <w:proofErr w:type="gramStart"/>
+      <w:r>
+        <w:rPr>
+          <w:b/>
+          <w:bCs/>
+          <w:sz w:val="24"/>
+          <w:szCs w:val="24"/>
+          <w:lang w:val="es-CR"/>
+        </w:rPr>
+        <w:t>console.log(</w:t>
+      </w:r>
+      <w:proofErr w:type="gramEnd"/>
+      <w:r>
+        <w:rPr>
+          <w:b/>
+          <w:bCs/>
+          <w:sz w:val="24"/>
+          <w:szCs w:val="24"/>
+          <w:lang w:val="es-CR"/>
+        </w:rPr>
+        <w:t>) o el contenido del fichero aboutme.js?</w:t>
       </w:r>
     </w:p>
     <w:p>
@@ -1067,7 +1089,51 @@
           <w:szCs w:val="24"/>
           <w:lang w:val="es-CR"/>
         </w:rPr>
-        <w:t>Enumera 3 herramientas útiles dentro de las herramientas de desarrollo de Google Chrome o Mozila Firefox (inspector, consola, networking…) y explica su funcionamiento.</w:t>
+        <w:t xml:space="preserve">Enumera 3 herramientas útiles dentro de las herramientas de desarrollo de Google Chrome o </w:t>
+      </w:r>
+      <w:proofErr w:type="spellStart"/>
+      <w:r>
+        <w:rPr>
+          <w:b/>
+          <w:bCs/>
+          <w:sz w:val="24"/>
+          <w:szCs w:val="24"/>
+          <w:lang w:val="es-CR"/>
+        </w:rPr>
+        <w:t>Mozila</w:t>
+      </w:r>
+      <w:proofErr w:type="spellEnd"/>
+      <w:r>
+        <w:rPr>
+          <w:b/>
+          <w:bCs/>
+          <w:sz w:val="24"/>
+          <w:szCs w:val="24"/>
+          <w:lang w:val="es-CR"/>
+        </w:rPr>
+        <w:t xml:space="preserve"> Firefox (inspector, consola, </w:t>
+      </w:r>
+      <w:proofErr w:type="spellStart"/>
+      <w:r>
+        <w:rPr>
+          <w:b/>
+          <w:bCs/>
+          <w:sz w:val="24"/>
+          <w:szCs w:val="24"/>
+          <w:lang w:val="es-CR"/>
+        </w:rPr>
+        <w:t>networking</w:t>
+      </w:r>
+      <w:proofErr w:type="spellEnd"/>
+      <w:r>
+        <w:rPr>
+          <w:b/>
+          <w:bCs/>
+          <w:sz w:val="24"/>
+          <w:szCs w:val="24"/>
+          <w:lang w:val="es-CR"/>
+        </w:rPr>
+        <w:t>…) y explica su funcionamiento.</w:t>
       </w:r>
     </w:p>
     <w:p>
@@ -1083,6 +1149,7 @@
           <w:lang w:val="es-CR"/>
         </w:rPr>
       </w:pPr>
+      <w:proofErr w:type="spellStart"/>
       <w:r>
         <w:rPr>
           <w:i/>
@@ -1091,7 +1158,18 @@
           <w:szCs w:val="24"/>
           <w:lang w:val="es-CR"/>
         </w:rPr>
-        <w:t>Application:</w:t>
+        <w:t>Application</w:t>
+      </w:r>
+      <w:proofErr w:type="spellEnd"/>
+      <w:r>
+        <w:rPr>
+          <w:i/>
+          <w:iCs/>
+          <w:sz w:val="24"/>
+          <w:szCs w:val="24"/>
+          <w:lang w:val="es-CR"/>
+        </w:rPr>
+        <w:t>:</w:t>
       </w:r>
       <w:r>
         <w:rPr>
@@ -1437,7 +1515,25 @@
           <w:szCs w:val="24"/>
           <w:lang w:val="es-CR"/>
         </w:rPr>
-        <w:t xml:space="preserve"> Esto con la idea principal de poder saber de forma mas rápida con solucionar el alto consumo de tiempo.</w:t>
+        <w:t xml:space="preserve"> Esto con la idea principal de poder saber de forma </w:t>
+      </w:r>
+      <w:proofErr w:type="spellStart"/>
+      <w:r>
+        <w:rPr>
+          <w:sz w:val="24"/>
+          <w:szCs w:val="24"/>
+          <w:lang w:val="es-CR"/>
+        </w:rPr>
+        <w:t>mas</w:t>
+      </w:r>
+      <w:proofErr w:type="spellEnd"/>
+      <w:r>
+        <w:rPr>
+          <w:sz w:val="24"/>
+          <w:szCs w:val="24"/>
+          <w:lang w:val="es-CR"/>
+        </w:rPr>
+        <w:t xml:space="preserve"> rápida con solucionar el alto consumo de tiempo.</w:t>
       </w:r>
     </w:p>
     <w:p>
@@ -1687,18 +1783,350 @@
     <w:p>
       <w:pPr>
         <w:rPr>
-          <w:lang w:val="es-CR"/>
-        </w:rPr>
-      </w:pPr>
-      <w:r>
-        <w:rPr>
-          <w:lang w:val="es-CR"/>
-        </w:rPr>
-        <w:t>• ¿Cuál es la diferencia entre ejecutar un fichero JavaScript en un navegador web en formato</w:t>
-      </w:r>
-    </w:p>
-    <w:p>
-      <w:pPr>
+          <w:b/>
+          <w:bCs/>
+          <w:lang w:val="es-CR"/>
+        </w:rPr>
+      </w:pPr>
+      <w:r>
+        <w:rPr>
+          <w:b/>
+          <w:bCs/>
+          <w:lang w:val="es-CR"/>
+        </w:rPr>
+        <w:t>¿Cuál es la diferencia entre ejecutar un fichero JavaScript en un navegador web en</w:t>
+      </w:r>
+    </w:p>
+    <w:p>
+      <w:pPr>
+        <w:rPr>
+          <w:b/>
+          <w:bCs/>
+          <w:lang w:val="es-CR"/>
+        </w:rPr>
+      </w:pPr>
+      <w:r>
+        <w:rPr>
+          <w:b/>
+          <w:bCs/>
+          <w:lang w:val="es-CR"/>
+        </w:rPr>
+        <w:t xml:space="preserve">formato &lt;script&gt; y en formato &lt;script </w:t>
+      </w:r>
+      <w:proofErr w:type="spellStart"/>
+      <w:r>
+        <w:rPr>
+          <w:b/>
+          <w:bCs/>
+          <w:lang w:val="es-CR"/>
+        </w:rPr>
+        <w:t>type</w:t>
+      </w:r>
+      <w:proofErr w:type="spellEnd"/>
+      <w:proofErr w:type="gramStart"/>
+      <w:r>
+        <w:rPr>
+          <w:b/>
+          <w:bCs/>
+          <w:lang w:val="es-CR"/>
+        </w:rPr>
+        <w:t>=”module</w:t>
+      </w:r>
+      <w:proofErr w:type="gramEnd"/>
+      <w:r>
+        <w:rPr>
+          <w:b/>
+          <w:bCs/>
+          <w:lang w:val="es-CR"/>
+        </w:rPr>
+        <w:t>”&gt;?</w:t>
+      </w:r>
+    </w:p>
+    <w:p>
+      <w:pPr>
+        <w:rPr>
+          <w:b/>
+          <w:bCs/>
+          <w:lang w:val="es-CR"/>
+        </w:rPr>
+      </w:pPr>
+      <w:r>
+        <w:rPr>
+          <w:b/>
+          <w:bCs/>
+          <w:lang w:val="es-CR"/>
+        </w:rPr>
+        <w:t xml:space="preserve">&lt;script </w:t>
+      </w:r>
+      <w:proofErr w:type="spellStart"/>
+      <w:r>
+        <w:rPr>
+          <w:b/>
+          <w:bCs/>
+          <w:lang w:val="es-CR"/>
+        </w:rPr>
+        <w:t>type</w:t>
+      </w:r>
+      <w:proofErr w:type="spellEnd"/>
+      <w:proofErr w:type="gramStart"/>
+      <w:r>
+        <w:rPr>
+          <w:b/>
+          <w:bCs/>
+          <w:lang w:val="es-CR"/>
+        </w:rPr>
+        <w:t>=”module</w:t>
+      </w:r>
+      <w:proofErr w:type="gramEnd"/>
+      <w:r>
+        <w:rPr>
+          <w:b/>
+          <w:bCs/>
+          <w:lang w:val="es-CR"/>
+        </w:rPr>
+        <w:t>”&gt;</w:t>
+      </w:r>
+    </w:p>
+    <w:p>
+      <w:pPr>
+        <w:pStyle w:val="ListParagraph"/>
+        <w:numPr>
+          <w:ilvl w:val="0"/>
+          <w:numId w:val="5"/>
+        </w:numPr>
+        <w:rPr>
+          <w:lang w:val="es-CR"/>
+        </w:rPr>
+      </w:pPr>
+      <w:r>
+        <w:rPr>
+          <w:lang w:val="es-CR"/>
+        </w:rPr>
+        <w:t xml:space="preserve">Se utiliza en </w:t>
+      </w:r>
+      <w:proofErr w:type="spellStart"/>
+      <w:r>
+        <w:rPr>
+          <w:lang w:val="es-CR"/>
+        </w:rPr>
+        <w:t>Javascript</w:t>
+      </w:r>
+      <w:proofErr w:type="spellEnd"/>
+      <w:r>
+        <w:rPr>
+          <w:lang w:val="es-CR"/>
+        </w:rPr>
+        <w:t xml:space="preserve"> en modo estricto,</w:t>
+      </w:r>
+      <w:r>
+        <w:rPr>
+          <w:lang w:val="es-CR"/>
+        </w:rPr>
+        <w:t xml:space="preserve"> </w:t>
+      </w:r>
+      <w:r>
+        <w:rPr>
+          <w:lang w:val="es-CR"/>
+        </w:rPr>
+        <w:t>está limitado a ese bloque en específico.</w:t>
+      </w:r>
+    </w:p>
+    <w:p>
+      <w:pPr>
+        <w:pStyle w:val="ListParagraph"/>
+        <w:numPr>
+          <w:ilvl w:val="0"/>
+          <w:numId w:val="5"/>
+        </w:numPr>
+        <w:rPr>
+          <w:lang w:val="es-CR"/>
+        </w:rPr>
+      </w:pPr>
+      <w:r>
+        <w:rPr>
+          <w:lang w:val="es-CR"/>
+        </w:rPr>
+        <w:t xml:space="preserve">Se pueden importar otros módulos de </w:t>
+      </w:r>
+      <w:proofErr w:type="spellStart"/>
+      <w:r>
+        <w:rPr>
+          <w:lang w:val="es-CR"/>
+        </w:rPr>
+        <w:t>Javascript</w:t>
+      </w:r>
+      <w:proofErr w:type="spellEnd"/>
+      <w:r>
+        <w:rPr>
+          <w:lang w:val="es-CR"/>
+        </w:rPr>
+        <w:t xml:space="preserve"> en la etiqueta</w:t>
+      </w:r>
+    </w:p>
+    <w:p>
+      <w:pPr>
+        <w:pStyle w:val="ListParagraph"/>
+        <w:rPr>
+          <w:lang w:val="es-CR"/>
+        </w:rPr>
+      </w:pPr>
+    </w:p>
+    <w:p>
+      <w:pPr>
+        <w:rPr>
+          <w:b/>
+          <w:bCs/>
+          <w:lang w:val="es-CR"/>
+        </w:rPr>
+      </w:pPr>
+      <w:r>
+        <w:rPr>
+          <w:b/>
+          <w:bCs/>
+          <w:lang w:val="es-CR"/>
+        </w:rPr>
+        <w:t>&lt;script</w:t>
+      </w:r>
+      <w:r>
+        <w:rPr>
+          <w:b/>
+          <w:bCs/>
+          <w:lang w:val="es-CR"/>
+        </w:rPr>
+        <w:t>&gt;</w:t>
+      </w:r>
+    </w:p>
+    <w:p>
+      <w:pPr>
+        <w:pStyle w:val="ListParagraph"/>
+        <w:numPr>
+          <w:ilvl w:val="0"/>
+          <w:numId w:val="5"/>
+        </w:numPr>
+        <w:rPr>
+          <w:lang w:val="es-CR"/>
+        </w:rPr>
+      </w:pPr>
+      <w:r>
+        <w:rPr>
+          <w:lang w:val="es-CR"/>
+        </w:rPr>
+        <w:t>N</w:t>
+      </w:r>
+      <w:r>
+        <w:rPr>
+          <w:lang w:val="es-CR"/>
+        </w:rPr>
+        <w:t>ormal se ejecuta en modo no estricto de forma predeterminada</w:t>
+      </w:r>
+      <w:r>
+        <w:rPr>
+          <w:lang w:val="es-CR"/>
+        </w:rPr>
+        <w:t>.</w:t>
+      </w:r>
+      <w:r>
+        <w:rPr>
+          <w:lang w:val="es-CR"/>
+        </w:rPr>
+        <w:t xml:space="preserve"> </w:t>
+      </w:r>
+      <w:r>
+        <w:rPr>
+          <w:lang w:val="es-CR"/>
+        </w:rPr>
+        <w:t>T</w:t>
+      </w:r>
+      <w:r>
+        <w:rPr>
+          <w:lang w:val="es-CR"/>
+        </w:rPr>
+        <w:t>ienen un alcance global. Estos están disponibles incluso dentro de las etiquetas de secuencia de comandos del módulo.</w:t>
+      </w:r>
+    </w:p>
+    <w:p>
+      <w:pPr>
+        <w:pStyle w:val="ListParagraph"/>
+        <w:numPr>
+          <w:ilvl w:val="0"/>
+          <w:numId w:val="5"/>
+        </w:numPr>
+        <w:rPr>
+          <w:lang w:val="es-CR"/>
+        </w:rPr>
+      </w:pPr>
+      <w:r>
+        <w:rPr>
+          <w:lang w:val="es-CR"/>
+        </w:rPr>
+        <w:t>N</w:t>
+      </w:r>
+      <w:r>
+        <w:rPr>
+          <w:lang w:val="es-CR"/>
+        </w:rPr>
+        <w:t>o se pueden importar</w:t>
+      </w:r>
+      <w:r>
+        <w:rPr>
+          <w:lang w:val="es-CR"/>
+        </w:rPr>
+        <w:t xml:space="preserve"> </w:t>
+      </w:r>
+      <w:r>
+        <w:rPr>
+          <w:lang w:val="es-CR"/>
+        </w:rPr>
+        <w:t>módulos,</w:t>
+      </w:r>
+      <w:r>
+        <w:rPr>
+          <w:lang w:val="es-CR"/>
+        </w:rPr>
+        <w:t xml:space="preserve"> </w:t>
+      </w:r>
+      <w:r>
+        <w:rPr>
+          <w:lang w:val="es-CR"/>
+        </w:rPr>
+        <w:t>la</w:t>
+      </w:r>
+      <w:r>
+        <w:rPr>
+          <w:lang w:val="es-CR"/>
+        </w:rPr>
+        <w:t xml:space="preserve"> </w:t>
+      </w:r>
+      <w:r>
+        <w:rPr>
+          <w:lang w:val="es-CR"/>
+        </w:rPr>
+        <w:t>declaración de importación arrojará un error de sintaxis.</w:t>
+      </w:r>
+    </w:p>
+    <w:p>
+      <w:pPr>
+        <w:pStyle w:val="ListParagraph"/>
+        <w:rPr>
+          <w:lang w:val="es-CR"/>
+        </w:rPr>
+      </w:pPr>
+    </w:p>
+    <w:p>
+      <w:pPr>
+        <w:pStyle w:val="ListParagraph"/>
+        <w:rPr>
+          <w:lang w:val="es-CR"/>
+        </w:rPr>
+      </w:pPr>
+    </w:p>
+    <w:p>
+      <w:pPr>
+        <w:pStyle w:val="ListParagraph"/>
+        <w:numPr>
+          <w:ilvl w:val="0"/>
+          <w:numId w:val="4"/>
+        </w:numPr>
         <w:rPr>
           <w:lang w:val="es-CR"/>
         </w:rPr>
@@ -1740,20 +2168,108 @@
     <w:p>
       <w:pPr>
         <w:rPr>
-          <w:lang w:val="es-CR"/>
-        </w:rPr>
-      </w:pPr>
-      <w:r>
-        <w:rPr>
-          <w:lang w:val="es-CR"/>
-        </w:rPr>
-        <w:t xml:space="preserve">• </w:t>
-      </w:r>
-      <w:r>
-        <w:rPr>
-          <w:lang w:val="es-CR"/>
-        </w:rPr>
-        <w:t>Crea un objeto llamado formatter con un atributo, que llamaremos “prefix”, que tendrá de valor “Hello “, y un método que llamaremos “append”, que imprimirá la concatenación entre el atributo “prefix” y la cadena que pasemos como argumento en el método.</w:t>
+          <w:b/>
+          <w:bCs/>
+          <w:lang w:val="es-CR"/>
+        </w:rPr>
+      </w:pPr>
+      <w:r>
+        <w:rPr>
+          <w:b/>
+          <w:bCs/>
+          <w:lang w:val="es-CR"/>
+        </w:rPr>
+        <w:t xml:space="preserve">Crea un objeto llamado </w:t>
+      </w:r>
+      <w:proofErr w:type="spellStart"/>
+      <w:r>
+        <w:rPr>
+          <w:b/>
+          <w:bCs/>
+          <w:lang w:val="es-CR"/>
+        </w:rPr>
+        <w:t>formatter</w:t>
+      </w:r>
+      <w:proofErr w:type="spellEnd"/>
+      <w:r>
+        <w:rPr>
+          <w:b/>
+          <w:bCs/>
+          <w:lang w:val="es-CR"/>
+        </w:rPr>
+        <w:t xml:space="preserve"> con un atributo, que llamaremos “</w:t>
+      </w:r>
+      <w:proofErr w:type="spellStart"/>
+      <w:r>
+        <w:rPr>
+          <w:b/>
+          <w:bCs/>
+          <w:lang w:val="es-CR"/>
+        </w:rPr>
+        <w:t>prefix</w:t>
+      </w:r>
+      <w:proofErr w:type="spellEnd"/>
+      <w:r>
+        <w:rPr>
+          <w:b/>
+          <w:bCs/>
+          <w:lang w:val="es-CR"/>
+        </w:rPr>
+        <w:t>”, que tendrá de valor “</w:t>
+      </w:r>
+      <w:proofErr w:type="spellStart"/>
+      <w:r>
+        <w:rPr>
+          <w:b/>
+          <w:bCs/>
+          <w:lang w:val="es-CR"/>
+        </w:rPr>
+        <w:t>Hello</w:t>
+      </w:r>
+      <w:proofErr w:type="spellEnd"/>
+      <w:r>
+        <w:rPr>
+          <w:b/>
+          <w:bCs/>
+          <w:lang w:val="es-CR"/>
+        </w:rPr>
+        <w:t xml:space="preserve"> “, y un método que llamaremos “</w:t>
+      </w:r>
+      <w:proofErr w:type="spellStart"/>
+      <w:r>
+        <w:rPr>
+          <w:b/>
+          <w:bCs/>
+          <w:lang w:val="es-CR"/>
+        </w:rPr>
+        <w:t>append</w:t>
+      </w:r>
+      <w:proofErr w:type="spellEnd"/>
+      <w:r>
+        <w:rPr>
+          <w:b/>
+          <w:bCs/>
+          <w:lang w:val="es-CR"/>
+        </w:rPr>
+        <w:t>”, que imprimirá la concatenación entre el atributo “</w:t>
+      </w:r>
+      <w:proofErr w:type="spellStart"/>
+      <w:r>
+        <w:rPr>
+          <w:b/>
+          <w:bCs/>
+          <w:lang w:val="es-CR"/>
+        </w:rPr>
+        <w:t>prefix</w:t>
+      </w:r>
+      <w:proofErr w:type="spellEnd"/>
+      <w:r>
+        <w:rPr>
+          <w:b/>
+          <w:bCs/>
+          <w:lang w:val="es-CR"/>
+        </w:rPr>
+        <w:t>” y la cadena que pasemos como argumento en el método.</w:t>
       </w:r>
     </w:p>
     <w:p>
@@ -1807,6 +2323,62 @@
         </w:drawing>
       </w:r>
     </w:p>
+    <w:p>
+      <w:pPr>
+        <w:rPr>
+          <w:sz w:val="24"/>
+          <w:szCs w:val="24"/>
+          <w:lang w:val="es-CR"/>
+        </w:rPr>
+      </w:pPr>
+      <w:r>
+        <w:rPr>
+          <w:sz w:val="24"/>
+          <w:szCs w:val="24"/>
+          <w:lang w:val="es-CR"/>
+        </w:rPr>
+        <w:br w:type="page"/>
+      </w:r>
+    </w:p>
+    <w:p>
+      <w:pPr>
+        <w:rPr>
+          <w:b/>
+          <w:bCs/>
+          <w:sz w:val="28"/>
+          <w:szCs w:val="28"/>
+          <w:lang w:val="es-CR"/>
+        </w:rPr>
+      </w:pPr>
+      <w:r>
+        <w:rPr>
+          <w:b/>
+          <w:bCs/>
+          <w:sz w:val="28"/>
+          <w:szCs w:val="28"/>
+          <w:lang w:val="es-CR"/>
+        </w:rPr>
+        <w:lastRenderedPageBreak/>
+        <w:t>Repositorio:</w:t>
+      </w:r>
+    </w:p>
+    <w:p>
+      <w:pPr>
+        <w:rPr>
+          <w:sz w:val="24"/>
+          <w:szCs w:val="24"/>
+          <w:lang w:val="es-CR"/>
+        </w:rPr>
+      </w:pPr>
+      <w:r>
+        <w:rPr>
+          <w:sz w:val="24"/>
+          <w:szCs w:val="24"/>
+          <w:lang w:val="es-CR"/>
+        </w:rPr>
+        <w:t>https://github.com/MariangelaNM/Javascript-Course</w:t>
+      </w:r>
+    </w:p>
     <w:sectPr>
       <w:pgSz w:w="12240" w:h="15840"/>
       <w:pgMar w:top="1440" w:right="1440" w:bottom="1440" w:left="1440" w:header="720" w:footer="720" w:gutter="0"/>
@@ -1822,6 +2394,118 @@
 <file path=word/numbering.xml><?xml version="1.0" encoding="utf-8"?>
 <w:numbering xmlns:wpc="http://schemas.microsoft.com/office/word/2010/wordprocessingCanvas" xmlns:cx="http://schemas.microsoft.com/office/drawing/2014/chartex" xmlns:cx1="http://schemas.microsoft.com/office/drawing/2015/9/8/chartex" xmlns:cx2="http://schemas.microsoft.com/office/drawing/2015/10/21/chartex" xmlns:cx3="http://schemas.microsoft.com/office/drawing/2016/5/9/chartex" xmlns:cx4="http://schemas.microsoft.com/office/drawing/2016/5/10/chartex" xmlns:cx5="http://schemas.microsoft.com/office/drawing/2016/5/11/chartex" xmlns:cx6="http://schemas.microsoft.com/office/drawing/2016/5/12/chartex" xmlns:cx7="http://schemas.microsoft.com/office/drawing/2016/5/13/chartex" xmlns:cx8="http://schemas.microsoft.com/office/drawing/2016/5/14/chartex" xmlns:mc="http://schemas.openxmlformats.org/markup-compatibility/2006" xmlns:aink="http://schemas.microsoft.com/office/drawing/2016/ink" xmlns:am3d="http://schemas.microsoft.com/office/drawing/2017/model3d" xmlns:o="urn:schemas-microsoft-com:office:office" xmlns:oel="http://schemas.microsoft.com/office/2019/extlst" xmlns:r="http://schemas.openxmlformats.org/officeDocument/2006/relationships" xmlns:m="http://schemas.openxmlformats.org/officeDocument/2006/math" xmlns:v="urn:schemas-microsoft-com:vml" xmlns:wp14="http://schemas.microsoft.com/office/word/2010/wordprocessingDrawing" xmlns:wp="http://schemas.openxmlformats.org/drawingml/2006/wordprocessingDrawing" xmlns:w10="urn:schemas-microsoft-com:office:word" xmlns:w="http://schemas.openxmlformats.org/wordprocessingml/2006/main" xmlns:w14="http://schemas.microsoft.com/office/word/2010/wordml" xmlns:w15="http://schemas.microsoft.com/office/word/2012/wordml" xmlns:w16cex="http://schemas.microsoft.com/office/word/2018/wordml/cex" xmlns:w16cid="http://schemas.microsoft.com/office/word/2016/wordml/cid" xmlns:w16="http://schemas.microsoft.com/office/word/2018/wordml" xmlns:w16sdtdh="http://schemas.microsoft.com/office/word/2020/wordml/sdtdatahash" xmlns:w16se="http://schemas.microsoft.com/office/word/2015/wordml/symex" xmlns:wpg="http://schemas.microsoft.com/office/word/2010/wordprocessingGroup" xmlns:wpi="http://schemas.microsoft.com/office/word/2010/wordprocessingInk" xmlns:wne="http://schemas.microsoft.com/office/word/2006/wordml" xmlns:wps="http://schemas.microsoft.com/office/word/2010/wordprocessingShape" mc:Ignorable="w14 w15 w16se w16cid w16 w16cex w16sdtdh wp14">
   <w:abstractNum w:abstractNumId="0" w15:restartNumberingAfterBreak="0">
+    <w:nsid w:val="083221C8"/>
+    <w:multiLevelType w:val="hybridMultilevel"/>
+    <w:tmpl w:val="CE76444E"/>
+    <w:lvl w:ilvl="0" w:tplc="5C5CAD5C">
+      <w:numFmt w:val="bullet"/>
+      <w:lvlText w:val=""/>
+      <w:lvlJc w:val="left"/>
+      <w:pPr>
+        <w:ind w:left="1440" w:hanging="360"/>
+      </w:pPr>
+      <w:rPr>
+        <w:rFonts w:ascii="Symbol" w:eastAsiaTheme="minorHAnsi" w:hAnsi="Symbol" w:cstheme="minorBidi" w:hint="default"/>
+      </w:rPr>
+    </w:lvl>
+    <w:lvl w:ilvl="1" w:tplc="04090003" w:tentative="1">
+      <w:start w:val="1"/>
+      <w:numFmt w:val="bullet"/>
+      <w:lvlText w:val="o"/>
+      <w:lvlJc w:val="left"/>
+      <w:pPr>
+        <w:ind w:left="2160" w:hanging="360"/>
+      </w:pPr>
+      <w:rPr>
+        <w:rFonts w:ascii="Courier New" w:hAnsi="Courier New" w:cs="Courier New" w:hint="default"/>
+      </w:rPr>
+    </w:lvl>
+    <w:lvl w:ilvl="2" w:tplc="04090005" w:tentative="1">
+      <w:start w:val="1"/>
+      <w:numFmt w:val="bullet"/>
+      <w:lvlText w:val=""/>
+      <w:lvlJc w:val="left"/>
+      <w:pPr>
+        <w:ind w:left="2880" w:hanging="360"/>
+      </w:pPr>
+      <w:rPr>
+        <w:rFonts w:ascii="Wingdings" w:hAnsi="Wingdings" w:hint="default"/>
+      </w:rPr>
+    </w:lvl>
+    <w:lvl w:ilvl="3" w:tplc="04090001" w:tentative="1">
+      <w:start w:val="1"/>
+      <w:numFmt w:val="bullet"/>
+      <w:lvlText w:val=""/>
+      <w:lvlJc w:val="left"/>
+      <w:pPr>
+        <w:ind w:left="3600" w:hanging="360"/>
+      </w:pPr>
+      <w:rPr>
+        <w:rFonts w:ascii="Symbol" w:hAnsi="Symbol" w:hint="default"/>
+      </w:rPr>
+    </w:lvl>
+    <w:lvl w:ilvl="4" w:tplc="04090003" w:tentative="1">
+      <w:start w:val="1"/>
+      <w:numFmt w:val="bullet"/>
+      <w:lvlText w:val="o"/>
+      <w:lvlJc w:val="left"/>
+      <w:pPr>
+        <w:ind w:left="4320" w:hanging="360"/>
+      </w:pPr>
+      <w:rPr>
+        <w:rFonts w:ascii="Courier New" w:hAnsi="Courier New" w:cs="Courier New" w:hint="default"/>
+      </w:rPr>
+    </w:lvl>
+    <w:lvl w:ilvl="5" w:tplc="04090005" w:tentative="1">
+      <w:start w:val="1"/>
+      <w:numFmt w:val="bullet"/>
+      <w:lvlText w:val=""/>
+      <w:lvlJc w:val="left"/>
+      <w:pPr>
+        <w:ind w:left="5040" w:hanging="360"/>
+      </w:pPr>
+      <w:rPr>
+        <w:rFonts w:ascii="Wingdings" w:hAnsi="Wingdings" w:hint="default"/>
+      </w:rPr>
+    </w:lvl>
+    <w:lvl w:ilvl="6" w:tplc="04090001" w:tentative="1">
+      <w:start w:val="1"/>
+      <w:numFmt w:val="bullet"/>
+      <w:lvlText w:val=""/>
+      <w:lvlJc w:val="left"/>
+      <w:pPr>
+        <w:ind w:left="5760" w:hanging="360"/>
+      </w:pPr>
+      <w:rPr>
+        <w:rFonts w:ascii="Symbol" w:hAnsi="Symbol" w:hint="default"/>
+      </w:rPr>
+    </w:lvl>
+    <w:lvl w:ilvl="7" w:tplc="04090003" w:tentative="1">
+      <w:start w:val="1"/>
+      <w:numFmt w:val="bullet"/>
+      <w:lvlText w:val="o"/>
+      <w:lvlJc w:val="left"/>
+      <w:pPr>
+        <w:ind w:left="6480" w:hanging="360"/>
+      </w:pPr>
+      <w:rPr>
+        <w:rFonts w:ascii="Courier New" w:hAnsi="Courier New" w:cs="Courier New" w:hint="default"/>
+      </w:rPr>
+    </w:lvl>
+    <w:lvl w:ilvl="8" w:tplc="04090005" w:tentative="1">
+      <w:start w:val="1"/>
+      <w:numFmt w:val="bullet"/>
+      <w:lvlText w:val=""/>
+      <w:lvlJc w:val="left"/>
+      <w:pPr>
+        <w:ind w:left="7200" w:hanging="360"/>
+      </w:pPr>
+      <w:rPr>
+        <w:rFonts w:ascii="Wingdings" w:hAnsi="Wingdings" w:hint="default"/>
+      </w:rPr>
+    </w:lvl>
+  </w:abstractNum>
+  <w:abstractNum w:abstractNumId="1" w15:restartNumberingAfterBreak="0">
     <w:nsid w:val="2ABC22DF"/>
     <w:multiLevelType w:val="hybridMultilevel"/>
     <w:tmpl w:val="69462EBA"/>
@@ -1907,7 +2591,357 @@
       </w:pPr>
     </w:lvl>
   </w:abstractNum>
+  <w:abstractNum w:abstractNumId="2" w15:restartNumberingAfterBreak="0">
+    <w:nsid w:val="4CD37F9D"/>
+    <w:multiLevelType w:val="hybridMultilevel"/>
+    <w:tmpl w:val="18CEE630"/>
+    <w:lvl w:ilvl="0" w:tplc="5C5CAD5C">
+      <w:numFmt w:val="bullet"/>
+      <w:lvlText w:val=""/>
+      <w:lvlJc w:val="left"/>
+      <w:pPr>
+        <w:ind w:left="720" w:hanging="360"/>
+      </w:pPr>
+      <w:rPr>
+        <w:rFonts w:ascii="Symbol" w:eastAsiaTheme="minorHAnsi" w:hAnsi="Symbol" w:cstheme="minorBidi" w:hint="default"/>
+      </w:rPr>
+    </w:lvl>
+    <w:lvl w:ilvl="1" w:tplc="04090003" w:tentative="1">
+      <w:start w:val="1"/>
+      <w:numFmt w:val="bullet"/>
+      <w:lvlText w:val="o"/>
+      <w:lvlJc w:val="left"/>
+      <w:pPr>
+        <w:ind w:left="1440" w:hanging="360"/>
+      </w:pPr>
+      <w:rPr>
+        <w:rFonts w:ascii="Courier New" w:hAnsi="Courier New" w:cs="Courier New" w:hint="default"/>
+      </w:rPr>
+    </w:lvl>
+    <w:lvl w:ilvl="2" w:tplc="04090005" w:tentative="1">
+      <w:start w:val="1"/>
+      <w:numFmt w:val="bullet"/>
+      <w:lvlText w:val=""/>
+      <w:lvlJc w:val="left"/>
+      <w:pPr>
+        <w:ind w:left="2160" w:hanging="360"/>
+      </w:pPr>
+      <w:rPr>
+        <w:rFonts w:ascii="Wingdings" w:hAnsi="Wingdings" w:hint="default"/>
+      </w:rPr>
+    </w:lvl>
+    <w:lvl w:ilvl="3" w:tplc="04090001" w:tentative="1">
+      <w:start w:val="1"/>
+      <w:numFmt w:val="bullet"/>
+      <w:lvlText w:val=""/>
+      <w:lvlJc w:val="left"/>
+      <w:pPr>
+        <w:ind w:left="2880" w:hanging="360"/>
+      </w:pPr>
+      <w:rPr>
+        <w:rFonts w:ascii="Symbol" w:hAnsi="Symbol" w:hint="default"/>
+      </w:rPr>
+    </w:lvl>
+    <w:lvl w:ilvl="4" w:tplc="04090003" w:tentative="1">
+      <w:start w:val="1"/>
+      <w:numFmt w:val="bullet"/>
+      <w:lvlText w:val="o"/>
+      <w:lvlJc w:val="left"/>
+      <w:pPr>
+        <w:ind w:left="3600" w:hanging="360"/>
+      </w:pPr>
+      <w:rPr>
+        <w:rFonts w:ascii="Courier New" w:hAnsi="Courier New" w:cs="Courier New" w:hint="default"/>
+      </w:rPr>
+    </w:lvl>
+    <w:lvl w:ilvl="5" w:tplc="04090005" w:tentative="1">
+      <w:start w:val="1"/>
+      <w:numFmt w:val="bullet"/>
+      <w:lvlText w:val=""/>
+      <w:lvlJc w:val="left"/>
+      <w:pPr>
+        <w:ind w:left="4320" w:hanging="360"/>
+      </w:pPr>
+      <w:rPr>
+        <w:rFonts w:ascii="Wingdings" w:hAnsi="Wingdings" w:hint="default"/>
+      </w:rPr>
+    </w:lvl>
+    <w:lvl w:ilvl="6" w:tplc="04090001" w:tentative="1">
+      <w:start w:val="1"/>
+      <w:numFmt w:val="bullet"/>
+      <w:lvlText w:val=""/>
+      <w:lvlJc w:val="left"/>
+      <w:pPr>
+        <w:ind w:left="5040" w:hanging="360"/>
+      </w:pPr>
+      <w:rPr>
+        <w:rFonts w:ascii="Symbol" w:hAnsi="Symbol" w:hint="default"/>
+      </w:rPr>
+    </w:lvl>
+    <w:lvl w:ilvl="7" w:tplc="04090003" w:tentative="1">
+      <w:start w:val="1"/>
+      <w:numFmt w:val="bullet"/>
+      <w:lvlText w:val="o"/>
+      <w:lvlJc w:val="left"/>
+      <w:pPr>
+        <w:ind w:left="5760" w:hanging="360"/>
+      </w:pPr>
+      <w:rPr>
+        <w:rFonts w:ascii="Courier New" w:hAnsi="Courier New" w:cs="Courier New" w:hint="default"/>
+      </w:rPr>
+    </w:lvl>
+    <w:lvl w:ilvl="8" w:tplc="04090005" w:tentative="1">
+      <w:start w:val="1"/>
+      <w:numFmt w:val="bullet"/>
+      <w:lvlText w:val=""/>
+      <w:lvlJc w:val="left"/>
+      <w:pPr>
+        <w:ind w:left="6480" w:hanging="360"/>
+      </w:pPr>
+      <w:rPr>
+        <w:rFonts w:ascii="Wingdings" w:hAnsi="Wingdings" w:hint="default"/>
+      </w:rPr>
+    </w:lvl>
+  </w:abstractNum>
+  <w:abstractNum w:abstractNumId="3" w15:restartNumberingAfterBreak="0">
+    <w:nsid w:val="52D27E0F"/>
+    <w:multiLevelType w:val="hybridMultilevel"/>
+    <w:tmpl w:val="A6520A4A"/>
+    <w:lvl w:ilvl="0" w:tplc="04090001">
+      <w:start w:val="1"/>
+      <w:numFmt w:val="bullet"/>
+      <w:lvlText w:val=""/>
+      <w:lvlJc w:val="left"/>
+      <w:pPr>
+        <w:ind w:left="3600" w:hanging="360"/>
+      </w:pPr>
+      <w:rPr>
+        <w:rFonts w:ascii="Symbol" w:hAnsi="Symbol" w:hint="default"/>
+      </w:rPr>
+    </w:lvl>
+    <w:lvl w:ilvl="1" w:tplc="04090003" w:tentative="1">
+      <w:start w:val="1"/>
+      <w:numFmt w:val="bullet"/>
+      <w:lvlText w:val="o"/>
+      <w:lvlJc w:val="left"/>
+      <w:pPr>
+        <w:ind w:left="4320" w:hanging="360"/>
+      </w:pPr>
+      <w:rPr>
+        <w:rFonts w:ascii="Courier New" w:hAnsi="Courier New" w:cs="Courier New" w:hint="default"/>
+      </w:rPr>
+    </w:lvl>
+    <w:lvl w:ilvl="2" w:tplc="04090005" w:tentative="1">
+      <w:start w:val="1"/>
+      <w:numFmt w:val="bullet"/>
+      <w:lvlText w:val=""/>
+      <w:lvlJc w:val="left"/>
+      <w:pPr>
+        <w:ind w:left="5040" w:hanging="360"/>
+      </w:pPr>
+      <w:rPr>
+        <w:rFonts w:ascii="Wingdings" w:hAnsi="Wingdings" w:hint="default"/>
+      </w:rPr>
+    </w:lvl>
+    <w:lvl w:ilvl="3" w:tplc="04090001" w:tentative="1">
+      <w:start w:val="1"/>
+      <w:numFmt w:val="bullet"/>
+      <w:lvlText w:val=""/>
+      <w:lvlJc w:val="left"/>
+      <w:pPr>
+        <w:ind w:left="5760" w:hanging="360"/>
+      </w:pPr>
+      <w:rPr>
+        <w:rFonts w:ascii="Symbol" w:hAnsi="Symbol" w:hint="default"/>
+      </w:rPr>
+    </w:lvl>
+    <w:lvl w:ilvl="4" w:tplc="04090003" w:tentative="1">
+      <w:start w:val="1"/>
+      <w:numFmt w:val="bullet"/>
+      <w:lvlText w:val="o"/>
+      <w:lvlJc w:val="left"/>
+      <w:pPr>
+        <w:ind w:left="6480" w:hanging="360"/>
+      </w:pPr>
+      <w:rPr>
+        <w:rFonts w:ascii="Courier New" w:hAnsi="Courier New" w:cs="Courier New" w:hint="default"/>
+      </w:rPr>
+    </w:lvl>
+    <w:lvl w:ilvl="5" w:tplc="04090005" w:tentative="1">
+      <w:start w:val="1"/>
+      <w:numFmt w:val="bullet"/>
+      <w:lvlText w:val=""/>
+      <w:lvlJc w:val="left"/>
+      <w:pPr>
+        <w:ind w:left="7200" w:hanging="360"/>
+      </w:pPr>
+      <w:rPr>
+        <w:rFonts w:ascii="Wingdings" w:hAnsi="Wingdings" w:hint="default"/>
+      </w:rPr>
+    </w:lvl>
+    <w:lvl w:ilvl="6" w:tplc="04090001" w:tentative="1">
+      <w:start w:val="1"/>
+      <w:numFmt w:val="bullet"/>
+      <w:lvlText w:val=""/>
+      <w:lvlJc w:val="left"/>
+      <w:pPr>
+        <w:ind w:left="7920" w:hanging="360"/>
+      </w:pPr>
+      <w:rPr>
+        <w:rFonts w:ascii="Symbol" w:hAnsi="Symbol" w:hint="default"/>
+      </w:rPr>
+    </w:lvl>
+    <w:lvl w:ilvl="7" w:tplc="04090003" w:tentative="1">
+      <w:start w:val="1"/>
+      <w:numFmt w:val="bullet"/>
+      <w:lvlText w:val="o"/>
+      <w:lvlJc w:val="left"/>
+      <w:pPr>
+        <w:ind w:left="8640" w:hanging="360"/>
+      </w:pPr>
+      <w:rPr>
+        <w:rFonts w:ascii="Courier New" w:hAnsi="Courier New" w:cs="Courier New" w:hint="default"/>
+      </w:rPr>
+    </w:lvl>
+    <w:lvl w:ilvl="8" w:tplc="04090005" w:tentative="1">
+      <w:start w:val="1"/>
+      <w:numFmt w:val="bullet"/>
+      <w:lvlText w:val=""/>
+      <w:lvlJc w:val="left"/>
+      <w:pPr>
+        <w:ind w:left="9360" w:hanging="360"/>
+      </w:pPr>
+      <w:rPr>
+        <w:rFonts w:ascii="Wingdings" w:hAnsi="Wingdings" w:hint="default"/>
+      </w:rPr>
+    </w:lvl>
+  </w:abstractNum>
+  <w:abstractNum w:abstractNumId="4" w15:restartNumberingAfterBreak="0">
+    <w:nsid w:val="612628B7"/>
+    <w:multiLevelType w:val="hybridMultilevel"/>
+    <w:tmpl w:val="4DDA3624"/>
+    <w:lvl w:ilvl="0" w:tplc="04090001">
+      <w:start w:val="1"/>
+      <w:numFmt w:val="bullet"/>
+      <w:lvlText w:val=""/>
+      <w:lvlJc w:val="left"/>
+      <w:pPr>
+        <w:ind w:left="3600" w:hanging="360"/>
+      </w:pPr>
+      <w:rPr>
+        <w:rFonts w:ascii="Symbol" w:hAnsi="Symbol" w:hint="default"/>
+      </w:rPr>
+    </w:lvl>
+    <w:lvl w:ilvl="1" w:tplc="04090003" w:tentative="1">
+      <w:start w:val="1"/>
+      <w:numFmt w:val="bullet"/>
+      <w:lvlText w:val="o"/>
+      <w:lvlJc w:val="left"/>
+      <w:pPr>
+        <w:ind w:left="4320" w:hanging="360"/>
+      </w:pPr>
+      <w:rPr>
+        <w:rFonts w:ascii="Courier New" w:hAnsi="Courier New" w:cs="Courier New" w:hint="default"/>
+      </w:rPr>
+    </w:lvl>
+    <w:lvl w:ilvl="2" w:tplc="04090005" w:tentative="1">
+      <w:start w:val="1"/>
+      <w:numFmt w:val="bullet"/>
+      <w:lvlText w:val=""/>
+      <w:lvlJc w:val="left"/>
+      <w:pPr>
+        <w:ind w:left="5040" w:hanging="360"/>
+      </w:pPr>
+      <w:rPr>
+        <w:rFonts w:ascii="Wingdings" w:hAnsi="Wingdings" w:hint="default"/>
+      </w:rPr>
+    </w:lvl>
+    <w:lvl w:ilvl="3" w:tplc="04090001" w:tentative="1">
+      <w:start w:val="1"/>
+      <w:numFmt w:val="bullet"/>
+      <w:lvlText w:val=""/>
+      <w:lvlJc w:val="left"/>
+      <w:pPr>
+        <w:ind w:left="5760" w:hanging="360"/>
+      </w:pPr>
+      <w:rPr>
+        <w:rFonts w:ascii="Symbol" w:hAnsi="Symbol" w:hint="default"/>
+      </w:rPr>
+    </w:lvl>
+    <w:lvl w:ilvl="4" w:tplc="04090003" w:tentative="1">
+      <w:start w:val="1"/>
+      <w:numFmt w:val="bullet"/>
+      <w:lvlText w:val="o"/>
+      <w:lvlJc w:val="left"/>
+      <w:pPr>
+        <w:ind w:left="6480" w:hanging="360"/>
+      </w:pPr>
+      <w:rPr>
+        <w:rFonts w:ascii="Courier New" w:hAnsi="Courier New" w:cs="Courier New" w:hint="default"/>
+      </w:rPr>
+    </w:lvl>
+    <w:lvl w:ilvl="5" w:tplc="04090005" w:tentative="1">
+      <w:start w:val="1"/>
+      <w:numFmt w:val="bullet"/>
+      <w:lvlText w:val=""/>
+      <w:lvlJc w:val="left"/>
+      <w:pPr>
+        <w:ind w:left="7200" w:hanging="360"/>
+      </w:pPr>
+      <w:rPr>
+        <w:rFonts w:ascii="Wingdings" w:hAnsi="Wingdings" w:hint="default"/>
+      </w:rPr>
+    </w:lvl>
+    <w:lvl w:ilvl="6" w:tplc="04090001" w:tentative="1">
+      <w:start w:val="1"/>
+      <w:numFmt w:val="bullet"/>
+      <w:lvlText w:val=""/>
+      <w:lvlJc w:val="left"/>
+      <w:pPr>
+        <w:ind w:left="7920" w:hanging="360"/>
+      </w:pPr>
+      <w:rPr>
+        <w:rFonts w:ascii="Symbol" w:hAnsi="Symbol" w:hint="default"/>
+      </w:rPr>
+    </w:lvl>
+    <w:lvl w:ilvl="7" w:tplc="04090003" w:tentative="1">
+      <w:start w:val="1"/>
+      <w:numFmt w:val="bullet"/>
+      <w:lvlText w:val="o"/>
+      <w:lvlJc w:val="left"/>
+      <w:pPr>
+        <w:ind w:left="8640" w:hanging="360"/>
+      </w:pPr>
+      <w:rPr>
+        <w:rFonts w:ascii="Courier New" w:hAnsi="Courier New" w:cs="Courier New" w:hint="default"/>
+      </w:rPr>
+    </w:lvl>
+    <w:lvl w:ilvl="8" w:tplc="04090005" w:tentative="1">
+      <w:start w:val="1"/>
+      <w:numFmt w:val="bullet"/>
+      <w:lvlText w:val=""/>
+      <w:lvlJc w:val="left"/>
+      <w:pPr>
+        <w:ind w:left="9360" w:hanging="360"/>
+      </w:pPr>
+      <w:rPr>
+        <w:rFonts w:ascii="Wingdings" w:hAnsi="Wingdings" w:hint="default"/>
+      </w:rPr>
+    </w:lvl>
+  </w:abstractNum>
   <w:num w:numId="1" w16cid:durableId="395981627">
+    <w:abstractNumId w:val="1"/>
+  </w:num>
+  <w:num w:numId="2" w16cid:durableId="50005847">
+    <w:abstractNumId w:val="3"/>
+  </w:num>
+  <w:num w:numId="3" w16cid:durableId="1744185331">
+    <w:abstractNumId w:val="4"/>
+  </w:num>
+  <w:num w:numId="4" w16cid:durableId="874074952">
+    <w:abstractNumId w:val="2"/>
+  </w:num>
+  <w:num w:numId="5" w16cid:durableId="1774931846">
     <w:abstractNumId w:val="0"/>
   </w:num>
 </w:numbering>

</xml_diff>